<commit_message>
Adding methods to API - shutdown and search
</commit_message>
<xml_diff>
--- a/API.docx
+++ b/API.docx
@@ -7,7 +7,15 @@
         <w:pStyle w:val="Heading1"/>
       </w:pPr>
       <w:r>
-        <w:t>How To Run The Service</w:t>
+        <w:t xml:space="preserve">How </w:t>
+      </w:r>
+      <w:proofErr w:type="gramStart"/>
+      <w:r>
+        <w:t>To</w:t>
+      </w:r>
+      <w:proofErr w:type="gramEnd"/>
+      <w:r>
+        <w:t xml:space="preserve"> Run The Service</w:t>
       </w:r>
     </w:p>
     <w:p/>
@@ -21,15 +29,44 @@
     </w:p>
     <w:p>
       <w:r>
-        <w:t>http://localhost:PORT?</w:t>
-      </w:r>
-      <w:r>
-        <w:t>address</w:t>
+        <w:t>Search address:</w:t>
+      </w:r>
+      <w:r>
+        <w:br/>
+      </w:r>
+      <w:hyperlink r:id="rId4" w:history="1">
+        <w:r>
+          <w:rPr>
+            <w:rStyle w:val="Hyperlink"/>
+          </w:rPr>
+          <w:t>http://localhost:PORT/search?address=SEARCHTEXT</w:t>
+        </w:r>
+      </w:hyperlink>
+    </w:p>
+    <w:p>
+      <w:r>
+        <w:t>Stop server:</w:t>
+      </w:r>
+      <w:r>
+        <w:t xml:space="preserve"> </w:t>
       </w:r>
       <w:bookmarkStart w:id="0" w:name="_GoBack"/>
       <w:bookmarkEnd w:id="0"/>
       <w:r>
-        <w:t>=SEARCHTEXT</w:t>
+        <w:br/>
+      </w:r>
+      <w:hyperlink r:id="rId5" w:history="1">
+        <w:r>
+          <w:rPr>
+            <w:rStyle w:val="Hyperlink"/>
+          </w:rPr>
+          <w:t>http://localhost:PORT/shut_down</w:t>
+        </w:r>
+      </w:hyperlink>
+    </w:p>
+    <w:p>
+      <w:r>
+        <w:br/>
       </w:r>
     </w:p>
     <w:sectPr>
@@ -501,6 +538,29 @@
       <w:szCs w:val="32"/>
     </w:rPr>
   </w:style>
+  <w:style w:type="character" w:styleId="Hyperlink">
+    <w:name w:val="Hyperlink"/>
+    <w:basedOn w:val="DefaultParagraphFont"/>
+    <w:uiPriority w:val="99"/>
+    <w:unhideWhenUsed/>
+    <w:rsid w:val="000F6061"/>
+    <w:rPr>
+      <w:color w:val="0563C1" w:themeColor="hyperlink"/>
+      <w:u w:val="single"/>
+    </w:rPr>
+  </w:style>
+  <w:style w:type="character" w:styleId="UnresolvedMention">
+    <w:name w:val="Unresolved Mention"/>
+    <w:basedOn w:val="DefaultParagraphFont"/>
+    <w:uiPriority w:val="99"/>
+    <w:semiHidden/>
+    <w:unhideWhenUsed/>
+    <w:rsid w:val="000F6061"/>
+    <w:rPr>
+      <w:color w:val="808080"/>
+      <w:shd w:val="clear" w:color="auto" w:fill="E6E6E6"/>
+    </w:rPr>
+  </w:style>
 </w:styles>
 </file>
 

</xml_diff>

<commit_message>
Added api status checking functionality and improved error handling
</commit_message>
<xml_diff>
--- a/API.docx
+++ b/API.docx
@@ -7,34 +7,65 @@
         <w:pStyle w:val="Heading1"/>
       </w:pPr>
       <w:r>
-        <w:t xml:space="preserve">How </w:t>
-      </w:r>
-      <w:proofErr w:type="gramStart"/>
-      <w:r>
-        <w:t>To</w:t>
-      </w:r>
-      <w:proofErr w:type="gramEnd"/>
-      <w:r>
-        <w:t xml:space="preserve"> Run The Service</w:t>
-      </w:r>
-    </w:p>
-    <w:p/>
-    <w:p>
-      <w:pPr>
-        <w:pStyle w:val="Heading1"/>
-      </w:pPr>
-      <w:r>
-        <w:t>How to Use the Services API</w:t>
+        <w:t>Requirements</w:t>
       </w:r>
     </w:p>
     <w:p>
+      <w:pPr>
+        <w:pStyle w:val="ListParagraph"/>
+        <w:numPr>
+          <w:ilvl w:val="0"/>
+          <w:numId w:val="3"/>
+        </w:numPr>
+      </w:pPr>
+      <w:r>
+        <w:t>Python 3.6.4 (Latest version)</w:t>
+      </w:r>
+      <w:bookmarkStart w:id="0" w:name="_GoBack"/>
+      <w:bookmarkEnd w:id="0"/>
+    </w:p>
+    <w:p>
+      <w:pPr>
+        <w:pStyle w:val="Heading1"/>
+      </w:pPr>
+      <w:r>
+        <w:t>How To Run The Service</w:t>
+      </w:r>
+    </w:p>
+    <w:p>
+      <w:pPr>
+        <w:pStyle w:val="ListParagraph"/>
+        <w:numPr>
+          <w:ilvl w:val="0"/>
+          <w:numId w:val="1"/>
+        </w:numPr>
+      </w:pPr>
+      <w:r>
+        <w:t>p</w:t>
+      </w:r>
+      <w:r>
+        <w:t>ython .\</w:t>
+      </w:r>
+      <w:r>
+        <w:t>run_geolocating_service.py</w:t>
+      </w:r>
+    </w:p>
+    <w:p>
+      <w:pPr>
+        <w:pStyle w:val="Heading1"/>
+      </w:pPr>
+      <w:r>
+        <w:t>How to Use the Services API</w:t>
+      </w:r>
+    </w:p>
+    <w:p>
       <w:r>
         <w:t>Search address:</w:t>
       </w:r>
       <w:r>
         <w:br/>
       </w:r>
-      <w:hyperlink r:id="rId4" w:history="1">
+      <w:hyperlink r:id="rId6" w:history="1">
         <w:r>
           <w:rPr>
             <w:rStyle w:val="Hyperlink"/>
@@ -50,12 +81,10 @@
       <w:r>
         <w:t xml:space="preserve"> </w:t>
       </w:r>
-      <w:bookmarkStart w:id="0" w:name="_GoBack"/>
-      <w:bookmarkEnd w:id="0"/>
       <w:r>
         <w:br/>
       </w:r>
-      <w:hyperlink r:id="rId5" w:history="1">
+      <w:hyperlink r:id="rId7" w:history="1">
         <w:r>
           <w:rPr>
             <w:rStyle w:val="Hyperlink"/>
@@ -66,6 +95,23 @@
     </w:p>
     <w:p>
       <w:r>
+        <w:t>Check status of API services</w:t>
+      </w:r>
+      <w:r>
+        <w:br/>
+      </w:r>
+      <w:hyperlink r:id="rId8" w:history="1">
+        <w:r>
+          <w:rPr>
+            <w:rStyle w:val="Hyperlink"/>
+          </w:rPr>
+          <w:t>http://localhost:PORT/check_api_status</w:t>
+        </w:r>
+      </w:hyperlink>
+    </w:p>
+    <w:p/>
+    <w:p>
+      <w:r>
         <w:br/>
       </w:r>
     </w:p>
@@ -77,6 +123,357 @@
     </w:sectPr>
   </w:body>
 </w:document>
+</file>
+
+<file path=word/numbering.xml><?xml version="1.0" encoding="utf-8"?>
+<w:numbering xmlns:wpc="http://schemas.microsoft.com/office/word/2010/wordprocessingCanvas" xmlns:cx="http://schemas.microsoft.com/office/drawing/2014/chartex" xmlns:cx1="http://schemas.microsoft.com/office/drawing/2015/9/8/chartex" xmlns:cx2="http://schemas.microsoft.com/office/drawing/2015/10/21/chartex" xmlns:cx3="http://schemas.microsoft.com/office/drawing/2016/5/9/chartex" xmlns:cx4="http://schemas.microsoft.com/office/drawing/2016/5/10/chartex" xmlns:cx5="http://schemas.microsoft.com/office/drawing/2016/5/11/chartex" xmlns:cx6="http://schemas.microsoft.com/office/drawing/2016/5/12/chartex" xmlns:cx7="http://schemas.microsoft.com/office/drawing/2016/5/13/chartex" xmlns:cx8="http://schemas.microsoft.com/office/drawing/2016/5/14/chartex" xmlns:mc="http://schemas.openxmlformats.org/markup-compatibility/2006" xmlns:aink="http://schemas.microsoft.com/office/drawing/2016/ink" xmlns:am3d="http://schemas.microsoft.com/office/drawing/2017/model3d" xmlns:o="urn:schemas-microsoft-com:office:office" xmlns:r="http://schemas.openxmlformats.org/officeDocument/2006/relationships" xmlns:m="http://schemas.openxmlformats.org/officeDocument/2006/math" xmlns:v="urn:schemas-microsoft-com:vml" xmlns:wp14="http://schemas.microsoft.com/office/word/2010/wordprocessingDrawing" xmlns:wp="http://schemas.openxmlformats.org/drawingml/2006/wordprocessingDrawing" xmlns:w10="urn:schemas-microsoft-com:office:word" xmlns:w="http://schemas.openxmlformats.org/wordprocessingml/2006/main" xmlns:w14="http://schemas.microsoft.com/office/word/2010/wordml" xmlns:w15="http://schemas.microsoft.com/office/word/2012/wordml" xmlns:w16cid="http://schemas.microsoft.com/office/word/2016/wordml/cid" xmlns:w16se="http://schemas.microsoft.com/office/word/2015/wordml/symex" xmlns:wpg="http://schemas.microsoft.com/office/word/2010/wordprocessingGroup" xmlns:wpi="http://schemas.microsoft.com/office/word/2010/wordprocessingInk" xmlns:wne="http://schemas.microsoft.com/office/word/2006/wordml" xmlns:wps="http://schemas.microsoft.com/office/word/2010/wordprocessingShape" mc:Ignorable="w14 w15 w16se w16cid wp14">
+  <w:abstractNum w:abstractNumId="0" w15:restartNumberingAfterBreak="0">
+    <w:nsid w:val="288668CF"/>
+    <w:multiLevelType w:val="hybridMultilevel"/>
+    <w:tmpl w:val="D65AC94A"/>
+    <w:lvl w:ilvl="0" w:tplc="A47CA97E">
+      <w:numFmt w:val="bullet"/>
+      <w:lvlText w:val=""/>
+      <w:lvlJc w:val="left"/>
+      <w:pPr>
+        <w:ind w:left="720" w:hanging="360"/>
+      </w:pPr>
+      <w:rPr>
+        <w:rFonts w:ascii="Wingdings" w:eastAsiaTheme="minorHAnsi" w:hAnsi="Wingdings" w:cstheme="minorBidi" w:hint="default"/>
+      </w:rPr>
+    </w:lvl>
+    <w:lvl w:ilvl="1" w:tplc="10090003" w:tentative="1">
+      <w:start w:val="1"/>
+      <w:numFmt w:val="bullet"/>
+      <w:lvlText w:val="o"/>
+      <w:lvlJc w:val="left"/>
+      <w:pPr>
+        <w:ind w:left="1440" w:hanging="360"/>
+      </w:pPr>
+      <w:rPr>
+        <w:rFonts w:ascii="Courier New" w:hAnsi="Courier New" w:cs="Courier New" w:hint="default"/>
+      </w:rPr>
+    </w:lvl>
+    <w:lvl w:ilvl="2" w:tplc="10090005" w:tentative="1">
+      <w:start w:val="1"/>
+      <w:numFmt w:val="bullet"/>
+      <w:lvlText w:val=""/>
+      <w:lvlJc w:val="left"/>
+      <w:pPr>
+        <w:ind w:left="2160" w:hanging="360"/>
+      </w:pPr>
+      <w:rPr>
+        <w:rFonts w:ascii="Wingdings" w:hAnsi="Wingdings" w:hint="default"/>
+      </w:rPr>
+    </w:lvl>
+    <w:lvl w:ilvl="3" w:tplc="10090001" w:tentative="1">
+      <w:start w:val="1"/>
+      <w:numFmt w:val="bullet"/>
+      <w:lvlText w:val=""/>
+      <w:lvlJc w:val="left"/>
+      <w:pPr>
+        <w:ind w:left="2880" w:hanging="360"/>
+      </w:pPr>
+      <w:rPr>
+        <w:rFonts w:ascii="Symbol" w:hAnsi="Symbol" w:hint="default"/>
+      </w:rPr>
+    </w:lvl>
+    <w:lvl w:ilvl="4" w:tplc="10090003" w:tentative="1">
+      <w:start w:val="1"/>
+      <w:numFmt w:val="bullet"/>
+      <w:lvlText w:val="o"/>
+      <w:lvlJc w:val="left"/>
+      <w:pPr>
+        <w:ind w:left="3600" w:hanging="360"/>
+      </w:pPr>
+      <w:rPr>
+        <w:rFonts w:ascii="Courier New" w:hAnsi="Courier New" w:cs="Courier New" w:hint="default"/>
+      </w:rPr>
+    </w:lvl>
+    <w:lvl w:ilvl="5" w:tplc="10090005" w:tentative="1">
+      <w:start w:val="1"/>
+      <w:numFmt w:val="bullet"/>
+      <w:lvlText w:val=""/>
+      <w:lvlJc w:val="left"/>
+      <w:pPr>
+        <w:ind w:left="4320" w:hanging="360"/>
+      </w:pPr>
+      <w:rPr>
+        <w:rFonts w:ascii="Wingdings" w:hAnsi="Wingdings" w:hint="default"/>
+      </w:rPr>
+    </w:lvl>
+    <w:lvl w:ilvl="6" w:tplc="10090001" w:tentative="1">
+      <w:start w:val="1"/>
+      <w:numFmt w:val="bullet"/>
+      <w:lvlText w:val=""/>
+      <w:lvlJc w:val="left"/>
+      <w:pPr>
+        <w:ind w:left="5040" w:hanging="360"/>
+      </w:pPr>
+      <w:rPr>
+        <w:rFonts w:ascii="Symbol" w:hAnsi="Symbol" w:hint="default"/>
+      </w:rPr>
+    </w:lvl>
+    <w:lvl w:ilvl="7" w:tplc="10090003" w:tentative="1">
+      <w:start w:val="1"/>
+      <w:numFmt w:val="bullet"/>
+      <w:lvlText w:val="o"/>
+      <w:lvlJc w:val="left"/>
+      <w:pPr>
+        <w:ind w:left="5760" w:hanging="360"/>
+      </w:pPr>
+      <w:rPr>
+        <w:rFonts w:ascii="Courier New" w:hAnsi="Courier New" w:cs="Courier New" w:hint="default"/>
+      </w:rPr>
+    </w:lvl>
+    <w:lvl w:ilvl="8" w:tplc="10090005" w:tentative="1">
+      <w:start w:val="1"/>
+      <w:numFmt w:val="bullet"/>
+      <w:lvlText w:val=""/>
+      <w:lvlJc w:val="left"/>
+      <w:pPr>
+        <w:ind w:left="6480" w:hanging="360"/>
+      </w:pPr>
+      <w:rPr>
+        <w:rFonts w:ascii="Wingdings" w:hAnsi="Wingdings" w:hint="default"/>
+      </w:rPr>
+    </w:lvl>
+  </w:abstractNum>
+  <w:abstractNum w:abstractNumId="1" w15:restartNumberingAfterBreak="0">
+    <w:nsid w:val="3C973130"/>
+    <w:multiLevelType w:val="hybridMultilevel"/>
+    <w:tmpl w:val="97EA62D2"/>
+    <w:lvl w:ilvl="0" w:tplc="10090001">
+      <w:start w:val="1"/>
+      <w:numFmt w:val="bullet"/>
+      <w:lvlText w:val=""/>
+      <w:lvlJc w:val="left"/>
+      <w:pPr>
+        <w:ind w:left="720" w:hanging="360"/>
+      </w:pPr>
+      <w:rPr>
+        <w:rFonts w:ascii="Symbol" w:hAnsi="Symbol" w:hint="default"/>
+      </w:rPr>
+    </w:lvl>
+    <w:lvl w:ilvl="1" w:tplc="10090003" w:tentative="1">
+      <w:start w:val="1"/>
+      <w:numFmt w:val="bullet"/>
+      <w:lvlText w:val="o"/>
+      <w:lvlJc w:val="left"/>
+      <w:pPr>
+        <w:ind w:left="1440" w:hanging="360"/>
+      </w:pPr>
+      <w:rPr>
+        <w:rFonts w:ascii="Courier New" w:hAnsi="Courier New" w:cs="Courier New" w:hint="default"/>
+      </w:rPr>
+    </w:lvl>
+    <w:lvl w:ilvl="2" w:tplc="10090005" w:tentative="1">
+      <w:start w:val="1"/>
+      <w:numFmt w:val="bullet"/>
+      <w:lvlText w:val=""/>
+      <w:lvlJc w:val="left"/>
+      <w:pPr>
+        <w:ind w:left="2160" w:hanging="360"/>
+      </w:pPr>
+      <w:rPr>
+        <w:rFonts w:ascii="Wingdings" w:hAnsi="Wingdings" w:hint="default"/>
+      </w:rPr>
+    </w:lvl>
+    <w:lvl w:ilvl="3" w:tplc="10090001" w:tentative="1">
+      <w:start w:val="1"/>
+      <w:numFmt w:val="bullet"/>
+      <w:lvlText w:val=""/>
+      <w:lvlJc w:val="left"/>
+      <w:pPr>
+        <w:ind w:left="2880" w:hanging="360"/>
+      </w:pPr>
+      <w:rPr>
+        <w:rFonts w:ascii="Symbol" w:hAnsi="Symbol" w:hint="default"/>
+      </w:rPr>
+    </w:lvl>
+    <w:lvl w:ilvl="4" w:tplc="10090003" w:tentative="1">
+      <w:start w:val="1"/>
+      <w:numFmt w:val="bullet"/>
+      <w:lvlText w:val="o"/>
+      <w:lvlJc w:val="left"/>
+      <w:pPr>
+        <w:ind w:left="3600" w:hanging="360"/>
+      </w:pPr>
+      <w:rPr>
+        <w:rFonts w:ascii="Courier New" w:hAnsi="Courier New" w:cs="Courier New" w:hint="default"/>
+      </w:rPr>
+    </w:lvl>
+    <w:lvl w:ilvl="5" w:tplc="10090005" w:tentative="1">
+      <w:start w:val="1"/>
+      <w:numFmt w:val="bullet"/>
+      <w:lvlText w:val=""/>
+      <w:lvlJc w:val="left"/>
+      <w:pPr>
+        <w:ind w:left="4320" w:hanging="360"/>
+      </w:pPr>
+      <w:rPr>
+        <w:rFonts w:ascii="Wingdings" w:hAnsi="Wingdings" w:hint="default"/>
+      </w:rPr>
+    </w:lvl>
+    <w:lvl w:ilvl="6" w:tplc="10090001" w:tentative="1">
+      <w:start w:val="1"/>
+      <w:numFmt w:val="bullet"/>
+      <w:lvlText w:val=""/>
+      <w:lvlJc w:val="left"/>
+      <w:pPr>
+        <w:ind w:left="5040" w:hanging="360"/>
+      </w:pPr>
+      <w:rPr>
+        <w:rFonts w:ascii="Symbol" w:hAnsi="Symbol" w:hint="default"/>
+      </w:rPr>
+    </w:lvl>
+    <w:lvl w:ilvl="7" w:tplc="10090003" w:tentative="1">
+      <w:start w:val="1"/>
+      <w:numFmt w:val="bullet"/>
+      <w:lvlText w:val="o"/>
+      <w:lvlJc w:val="left"/>
+      <w:pPr>
+        <w:ind w:left="5760" w:hanging="360"/>
+      </w:pPr>
+      <w:rPr>
+        <w:rFonts w:ascii="Courier New" w:hAnsi="Courier New" w:cs="Courier New" w:hint="default"/>
+      </w:rPr>
+    </w:lvl>
+    <w:lvl w:ilvl="8" w:tplc="10090005" w:tentative="1">
+      <w:start w:val="1"/>
+      <w:numFmt w:val="bullet"/>
+      <w:lvlText w:val=""/>
+      <w:lvlJc w:val="left"/>
+      <w:pPr>
+        <w:ind w:left="6480" w:hanging="360"/>
+      </w:pPr>
+      <w:rPr>
+        <w:rFonts w:ascii="Wingdings" w:hAnsi="Wingdings" w:hint="default"/>
+      </w:rPr>
+    </w:lvl>
+  </w:abstractNum>
+  <w:abstractNum w:abstractNumId="2" w15:restartNumberingAfterBreak="0">
+    <w:nsid w:val="6DB61CA1"/>
+    <w:multiLevelType w:val="hybridMultilevel"/>
+    <w:tmpl w:val="515CBF3A"/>
+    <w:lvl w:ilvl="0" w:tplc="C4D49890">
+      <w:numFmt w:val="bullet"/>
+      <w:lvlText w:val="-"/>
+      <w:lvlJc w:val="left"/>
+      <w:pPr>
+        <w:ind w:left="720" w:hanging="360"/>
+      </w:pPr>
+      <w:rPr>
+        <w:rFonts w:ascii="Calibri" w:eastAsiaTheme="minorHAnsi" w:hAnsi="Calibri" w:cs="Calibri" w:hint="default"/>
+      </w:rPr>
+    </w:lvl>
+    <w:lvl w:ilvl="1" w:tplc="10090003" w:tentative="1">
+      <w:start w:val="1"/>
+      <w:numFmt w:val="bullet"/>
+      <w:lvlText w:val="o"/>
+      <w:lvlJc w:val="left"/>
+      <w:pPr>
+        <w:ind w:left="1440" w:hanging="360"/>
+      </w:pPr>
+      <w:rPr>
+        <w:rFonts w:ascii="Courier New" w:hAnsi="Courier New" w:cs="Courier New" w:hint="default"/>
+      </w:rPr>
+    </w:lvl>
+    <w:lvl w:ilvl="2" w:tplc="10090005" w:tentative="1">
+      <w:start w:val="1"/>
+      <w:numFmt w:val="bullet"/>
+      <w:lvlText w:val=""/>
+      <w:lvlJc w:val="left"/>
+      <w:pPr>
+        <w:ind w:left="2160" w:hanging="360"/>
+      </w:pPr>
+      <w:rPr>
+        <w:rFonts w:ascii="Wingdings" w:hAnsi="Wingdings" w:hint="default"/>
+      </w:rPr>
+    </w:lvl>
+    <w:lvl w:ilvl="3" w:tplc="10090001" w:tentative="1">
+      <w:start w:val="1"/>
+      <w:numFmt w:val="bullet"/>
+      <w:lvlText w:val=""/>
+      <w:lvlJc w:val="left"/>
+      <w:pPr>
+        <w:ind w:left="2880" w:hanging="360"/>
+      </w:pPr>
+      <w:rPr>
+        <w:rFonts w:ascii="Symbol" w:hAnsi="Symbol" w:hint="default"/>
+      </w:rPr>
+    </w:lvl>
+    <w:lvl w:ilvl="4" w:tplc="10090003" w:tentative="1">
+      <w:start w:val="1"/>
+      <w:numFmt w:val="bullet"/>
+      <w:lvlText w:val="o"/>
+      <w:lvlJc w:val="left"/>
+      <w:pPr>
+        <w:ind w:left="3600" w:hanging="360"/>
+      </w:pPr>
+      <w:rPr>
+        <w:rFonts w:ascii="Courier New" w:hAnsi="Courier New" w:cs="Courier New" w:hint="default"/>
+      </w:rPr>
+    </w:lvl>
+    <w:lvl w:ilvl="5" w:tplc="10090005" w:tentative="1">
+      <w:start w:val="1"/>
+      <w:numFmt w:val="bullet"/>
+      <w:lvlText w:val=""/>
+      <w:lvlJc w:val="left"/>
+      <w:pPr>
+        <w:ind w:left="4320" w:hanging="360"/>
+      </w:pPr>
+      <w:rPr>
+        <w:rFonts w:ascii="Wingdings" w:hAnsi="Wingdings" w:hint="default"/>
+      </w:rPr>
+    </w:lvl>
+    <w:lvl w:ilvl="6" w:tplc="10090001" w:tentative="1">
+      <w:start w:val="1"/>
+      <w:numFmt w:val="bullet"/>
+      <w:lvlText w:val=""/>
+      <w:lvlJc w:val="left"/>
+      <w:pPr>
+        <w:ind w:left="5040" w:hanging="360"/>
+      </w:pPr>
+      <w:rPr>
+        <w:rFonts w:ascii="Symbol" w:hAnsi="Symbol" w:hint="default"/>
+      </w:rPr>
+    </w:lvl>
+    <w:lvl w:ilvl="7" w:tplc="10090003" w:tentative="1">
+      <w:start w:val="1"/>
+      <w:numFmt w:val="bullet"/>
+      <w:lvlText w:val="o"/>
+      <w:lvlJc w:val="left"/>
+      <w:pPr>
+        <w:ind w:left="5760" w:hanging="360"/>
+      </w:pPr>
+      <w:rPr>
+        <w:rFonts w:ascii="Courier New" w:hAnsi="Courier New" w:cs="Courier New" w:hint="default"/>
+      </w:rPr>
+    </w:lvl>
+    <w:lvl w:ilvl="8" w:tplc="10090005" w:tentative="1">
+      <w:start w:val="1"/>
+      <w:numFmt w:val="bullet"/>
+      <w:lvlText w:val=""/>
+      <w:lvlJc w:val="left"/>
+      <w:pPr>
+        <w:ind w:left="6480" w:hanging="360"/>
+      </w:pPr>
+      <w:rPr>
+        <w:rFonts w:ascii="Wingdings" w:hAnsi="Wingdings" w:hint="default"/>
+      </w:rPr>
+    </w:lvl>
+  </w:abstractNum>
+  <w:num w:numId="1">
+    <w:abstractNumId w:val="0"/>
+  </w:num>
+  <w:num w:numId="2">
+    <w:abstractNumId w:val="2"/>
+  </w:num>
+  <w:num w:numId="3">
+    <w:abstractNumId w:val="1"/>
+  </w:num>
+</w:numbering>
 </file>
 
 <file path=word/styles.xml><?xml version="1.0" encoding="utf-8"?>
@@ -561,6 +958,17 @@
       <w:shd w:val="clear" w:color="auto" w:fill="E6E6E6"/>
     </w:rPr>
   </w:style>
+  <w:style w:type="paragraph" w:styleId="ListParagraph">
+    <w:name w:val="List Paragraph"/>
+    <w:basedOn w:val="Normal"/>
+    <w:uiPriority w:val="34"/>
+    <w:qFormat/>
+    <w:rsid w:val="004F42DB"/>
+    <w:pPr>
+      <w:ind w:left="720"/>
+      <w:contextualSpacing/>
+    </w:pPr>
+  </w:style>
 </w:styles>
 </file>
 
@@ -857,4 +1265,16 @@
     </a:ext>
   </a:extLst>
 </a:theme>
+</file>
+
+<file path=customXml/item1.xml><?xml version="1.0" encoding="utf-8"?>
+<b:Sources xmlns:b="http://schemas.openxmlformats.org/officeDocument/2006/bibliography" xmlns="http://schemas.openxmlformats.org/officeDocument/2006/bibliography" SelectedStyle="\APASixthEditionOfficeOnline.xsl" StyleName="APA" Version="6"/>
+</file>
+
+<file path=customXml/itemProps1.xml><?xml version="1.0" encoding="utf-8"?>
+<ds:datastoreItem xmlns:ds="http://schemas.openxmlformats.org/officeDocument/2006/customXml" ds:itemID="{FBFF0EA5-295A-47BE-946E-EE3C0F9E7AB7}">
+  <ds:schemaRefs>
+    <ds:schemaRef ds:uri="http://schemas.openxmlformats.org/officeDocument/2006/bibliography"/>
+  </ds:schemaRefs>
+</ds:datastoreItem>
 </file>
</xml_diff>

<commit_message>
Updating API word document
</commit_message>
<xml_diff>
--- a/API.docx
+++ b/API.docx
@@ -21,8 +21,6 @@
       <w:r>
         <w:t>Python 3.6.4 (Latest version)</w:t>
       </w:r>
-      <w:bookmarkStart w:id="0" w:name="_GoBack"/>
-      <w:bookmarkEnd w:id="0"/>
     </w:p>
     <w:p>
       <w:pPr>
@@ -49,6 +47,14 @@
       <w:r>
         <w:t>run_geolocating_service.py</w:t>
       </w:r>
+      <w:r>
+        <w:t xml:space="preserve"> [PORT] [</w:t>
+      </w:r>
+      <w:r>
+        <w:t>MIRROR_RESPONSE]</w:t>
+      </w:r>
+      <w:bookmarkStart w:id="0" w:name="_GoBack"/>
+      <w:bookmarkEnd w:id="0"/>
     </w:p>
     <w:p>
       <w:pPr>
@@ -1272,7 +1278,7 @@
 </file>
 
 <file path=customXml/itemProps1.xml><?xml version="1.0" encoding="utf-8"?>
-<ds:datastoreItem xmlns:ds="http://schemas.openxmlformats.org/officeDocument/2006/customXml" ds:itemID="{FBFF0EA5-295A-47BE-946E-EE3C0F9E7AB7}">
+<ds:datastoreItem xmlns:ds="http://schemas.openxmlformats.org/officeDocument/2006/customXml" ds:itemID="{38B75E5D-F96D-4D27-9951-A1BFD26A186B}">
   <ds:schemaRefs>
     <ds:schemaRef ds:uri="http://schemas.openxmlformats.org/officeDocument/2006/bibliography"/>
   </ds:schemaRefs>

</xml_diff>